<commit_message>
start of file change
</commit_message>
<xml_diff>
--- a/Documentatie/BehoefteAnalyse.docx
+++ b/Documentatie/BehoefteAnalyse.docx
@@ -5,7 +5,6 @@
     <w:p>
       <w:pPr>
         <w:pStyle w:val="Titel"/>
-        <w:ind w:firstLine="720"/>
         <w:jc w:val="center"/>
         <w:rPr>
           <w:b/>
@@ -28,55 +27,269 @@
           <w:lang w:val="nl-NL"/>
         </w:rPr>
       </w:pPr>
-    </w:p>
-    <w:p>
-      <w:pPr>
-        <w:rPr>
-          <w:lang w:val="nl-NL"/>
-        </w:rPr>
-      </w:pPr>
-    </w:p>
-    <w:p>
-      <w:pPr>
-        <w:rPr>
-          <w:lang w:val="nl-NL"/>
-        </w:rPr>
-      </w:pPr>
-    </w:p>
-    <w:p>
-      <w:pPr>
-        <w:rPr>
-          <w:lang w:val="nl-NL"/>
-        </w:rPr>
-      </w:pPr>
-    </w:p>
-    <w:p>
-      <w:pPr>
-        <w:rPr>
-          <w:lang w:val="nl-NL"/>
-        </w:rPr>
-      </w:pPr>
-    </w:p>
-    <w:p>
-      <w:pPr>
-        <w:rPr>
-          <w:lang w:val="nl-NL"/>
-        </w:rPr>
-      </w:pPr>
-    </w:p>
-    <w:p>
-      <w:pPr>
-        <w:rPr>
-          <w:lang w:val="nl-NL"/>
-        </w:rPr>
-      </w:pPr>
-    </w:p>
-    <w:p>
-      <w:pPr>
-        <w:rPr>
-          <w:lang w:val="nl-NL"/>
-        </w:rPr>
-      </w:pPr>
+      <w:r>
+        <w:rPr>
+          <w:noProof/>
+          <w:lang w:val="nl-NL"/>
+        </w:rPr>
+        <w:drawing>
+          <wp:inline distT="0" distB="0" distL="0" distR="0" wp14:anchorId="27F21802" wp14:editId="51E676E2">
+            <wp:extent cx="5760720" cy="3455035"/>
+            <wp:effectExtent l="0" t="0" r="0" b="0"/>
+            <wp:docPr id="1" name="Afbeelding 1"/>
+            <wp:cNvGraphicFramePr>
+              <a:graphicFrameLocks xmlns:a="http://schemas.openxmlformats.org/drawingml/2006/main" noChangeAspect="1"/>
+            </wp:cNvGraphicFramePr>
+            <a:graphic xmlns:a="http://schemas.openxmlformats.org/drawingml/2006/main">
+              <a:graphicData uri="http://schemas.openxmlformats.org/drawingml/2006/picture">
+                <pic:pic xmlns:pic="http://schemas.openxmlformats.org/drawingml/2006/picture">
+                  <pic:nvPicPr>
+                    <pic:cNvPr id="1" name="flowerpower-logo.png"/>
+                    <pic:cNvPicPr/>
+                  </pic:nvPicPr>
+                  <pic:blipFill>
+                    <a:blip r:embed="rId6">
+                      <a:extLst>
+                        <a:ext uri="{28A0092B-C50C-407E-A947-70E740481C1C}">
+                          <a14:useLocalDpi xmlns:a14="http://schemas.microsoft.com/office/drawing/2010/main" val="0"/>
+                        </a:ext>
+                      </a:extLst>
+                    </a:blip>
+                    <a:stretch>
+                      <a:fillRect/>
+                    </a:stretch>
+                  </pic:blipFill>
+                  <pic:spPr>
+                    <a:xfrm>
+                      <a:off x="0" y="0"/>
+                      <a:ext cx="5760720" cy="3455035"/>
+                    </a:xfrm>
+                    <a:prstGeom prst="rect">
+                      <a:avLst/>
+                    </a:prstGeom>
+                  </pic:spPr>
+                </pic:pic>
+              </a:graphicData>
+            </a:graphic>
+          </wp:inline>
+        </w:drawing>
+      </w:r>
+    </w:p>
+    <w:p>
+      <w:pPr>
+        <w:rPr>
+          <w:lang w:val="nl-NL"/>
+        </w:rPr>
+      </w:pPr>
+    </w:p>
+    <w:p>
+      <w:pPr>
+        <w:rPr>
+          <w:lang w:val="nl-NL"/>
+        </w:rPr>
+      </w:pPr>
+    </w:p>
+    <w:p>
+      <w:pPr>
+        <w:rPr>
+          <w:lang w:val="nl-NL"/>
+        </w:rPr>
+      </w:pPr>
+    </w:p>
+    <w:p>
+      <w:pPr>
+        <w:rPr>
+          <w:lang w:val="nl-NL"/>
+        </w:rPr>
+      </w:pPr>
+    </w:p>
+    <w:p>
+      <w:pPr>
+        <w:rPr>
+          <w:lang w:val="nl-NL"/>
+        </w:rPr>
+      </w:pPr>
+    </w:p>
+    <w:p>
+      <w:pPr>
+        <w:rPr>
+          <w:lang w:val="nl-NL"/>
+        </w:rPr>
+      </w:pPr>
+    </w:p>
+    <w:p>
+      <w:pPr>
+        <w:rPr>
+          <w:lang w:val="nl-NL"/>
+        </w:rPr>
+      </w:pPr>
+    </w:p>
+    <w:p>
+      <w:pPr>
+        <w:rPr>
+          <w:lang w:val="nl-NL"/>
+        </w:rPr>
+      </w:pPr>
+    </w:p>
+    <w:p>
+      <w:pPr>
+        <w:rPr>
+          <w:lang w:val="nl-NL"/>
+        </w:rPr>
+      </w:pPr>
+    </w:p>
+    <w:p>
+      <w:pPr>
+        <w:rPr>
+          <w:lang w:val="nl-NL"/>
+        </w:rPr>
+      </w:pPr>
+    </w:p>
+    <w:p>
+      <w:pPr>
+        <w:rPr>
+          <w:lang w:val="nl-NL"/>
+        </w:rPr>
+      </w:pPr>
+    </w:p>
+    <w:p>
+      <w:pPr>
+        <w:rPr>
+          <w:lang w:val="nl-NL"/>
+        </w:rPr>
+      </w:pPr>
+    </w:p>
+    <w:p>
+      <w:pPr>
+        <w:rPr>
+          <w:lang w:val="nl-NL"/>
+        </w:rPr>
+      </w:pPr>
+    </w:p>
+    <w:p>
+      <w:pPr>
+        <w:rPr>
+          <w:lang w:val="nl-NL"/>
+        </w:rPr>
+      </w:pPr>
+    </w:p>
+    <w:p>
+      <w:pPr>
+        <w:rPr>
+          <w:lang w:val="nl-NL"/>
+        </w:rPr>
+      </w:pPr>
+    </w:p>
+    <w:p>
+      <w:pPr>
+        <w:rPr>
+          <w:lang w:val="nl-NL"/>
+        </w:rPr>
+      </w:pPr>
+    </w:p>
+    <w:p>
+      <w:pPr>
+        <w:rPr>
+          <w:lang w:val="nl-NL"/>
+        </w:rPr>
+      </w:pPr>
+    </w:p>
+    <w:p>
+      <w:pPr>
+        <w:jc w:val="center"/>
+        <w:rPr>
+          <w:lang w:val="nl-NL"/>
+        </w:rPr>
+      </w:pPr>
+    </w:p>
+    <w:p>
+      <w:pPr>
+        <w:pStyle w:val="Titel"/>
+        <w:jc w:val="center"/>
+        <w:rPr>
+          <w:lang w:val="nl-NL"/>
+        </w:rPr>
+      </w:pPr>
+      <w:r>
+        <w:rPr>
+          <w:lang w:val="nl-NL"/>
+        </w:rPr>
+        <w:t>Inhoudsopgave</w:t>
+      </w:r>
+    </w:p>
+    <w:p>
+      <w:pPr>
+        <w:rPr>
+          <w:lang w:val="nl-NL"/>
+        </w:rPr>
+      </w:pPr>
+    </w:p>
+    <w:p>
+      <w:pPr>
+        <w:rPr>
+          <w:sz w:val="24"/>
+          <w:lang w:val="nl-NL"/>
+        </w:rPr>
+      </w:pPr>
+      <w:r>
+        <w:rPr>
+          <w:sz w:val="24"/>
+          <w:lang w:val="nl-NL"/>
+        </w:rPr>
+        <w:t>Inleiding</w:t>
+      </w:r>
+      <w:r>
+        <w:rPr>
+          <w:sz w:val="24"/>
+          <w:lang w:val="nl-NL"/>
+        </w:rPr>
+        <w:t>……………………………………………………………………………………………………………………………3</w:t>
+      </w:r>
+    </w:p>
+    <w:p>
+      <w:pPr>
+        <w:rPr>
+          <w:sz w:val="24"/>
+          <w:lang w:val="nl-NL"/>
+        </w:rPr>
+      </w:pPr>
+      <w:r>
+        <w:rPr>
+          <w:sz w:val="24"/>
+          <w:lang w:val="nl-NL"/>
+        </w:rPr>
+        <w:t>Gestelde vragen en antwoorden………………………………………………………………………………………4</w:t>
+      </w:r>
+    </w:p>
+    <w:p>
+      <w:pPr>
+        <w:rPr>
+          <w:sz w:val="24"/>
+          <w:lang w:val="nl-NL"/>
+        </w:rPr>
+      </w:pPr>
+      <w:r>
+        <w:rPr>
+          <w:sz w:val="24"/>
+          <w:lang w:val="nl-NL"/>
+        </w:rPr>
+        <w:t>Eisen en behoeftes…………………………………………………………………………………………………………..5</w:t>
+      </w:r>
+    </w:p>
+    <w:p>
+      <w:pPr>
+        <w:rPr>
+          <w:sz w:val="24"/>
+          <w:lang w:val="nl-NL"/>
+        </w:rPr>
+      </w:pPr>
+      <w:r>
+        <w:rPr>
+          <w:sz w:val="24"/>
+          <w:lang w:val="nl-NL"/>
+        </w:rPr>
+        <w:t>Randvoorwaarden…………………………………………………………………………………………………………..6</w:t>
+      </w:r>
       <w:bookmarkStart w:id="0" w:name="_GoBack"/>
       <w:bookmarkEnd w:id="0"/>
     </w:p>
@@ -129,149 +342,8 @@
         </w:rPr>
       </w:pPr>
     </w:p>
-    <w:p>
-      <w:pPr>
-        <w:rPr>
-          <w:lang w:val="nl-NL"/>
-        </w:rPr>
-      </w:pPr>
-    </w:p>
-    <w:p>
-      <w:pPr>
-        <w:rPr>
-          <w:lang w:val="nl-NL"/>
-        </w:rPr>
-      </w:pPr>
-    </w:p>
-    <w:p>
-      <w:pPr>
-        <w:rPr>
-          <w:lang w:val="nl-NL"/>
-        </w:rPr>
-      </w:pPr>
-    </w:p>
-    <w:p>
-      <w:pPr>
-        <w:rPr>
-          <w:lang w:val="nl-NL"/>
-        </w:rPr>
-      </w:pPr>
-    </w:p>
-    <w:p>
-      <w:pPr>
-        <w:rPr>
-          <w:lang w:val="nl-NL"/>
-        </w:rPr>
-      </w:pPr>
-    </w:p>
-    <w:p>
-      <w:pPr>
-        <w:rPr>
-          <w:lang w:val="nl-NL"/>
-        </w:rPr>
-      </w:pPr>
-    </w:p>
-    <w:p>
-      <w:pPr>
-        <w:rPr>
-          <w:lang w:val="nl-NL"/>
-        </w:rPr>
-      </w:pPr>
-    </w:p>
-    <w:p>
-      <w:pPr>
-        <w:rPr>
-          <w:lang w:val="nl-NL"/>
-        </w:rPr>
-      </w:pPr>
-    </w:p>
-    <w:p>
-      <w:pPr>
-        <w:rPr>
-          <w:lang w:val="nl-NL"/>
-        </w:rPr>
-      </w:pPr>
-    </w:p>
-    <w:p>
-      <w:pPr>
-        <w:rPr>
-          <w:lang w:val="nl-NL"/>
-        </w:rPr>
-      </w:pPr>
-    </w:p>
-    <w:p>
-      <w:pPr>
-        <w:rPr>
-          <w:lang w:val="nl-NL"/>
-        </w:rPr>
-      </w:pPr>
-    </w:p>
-    <w:p>
-      <w:pPr>
-        <w:rPr>
-          <w:lang w:val="nl-NL"/>
-        </w:rPr>
-      </w:pPr>
-    </w:p>
-    <w:p>
-      <w:pPr>
-        <w:rPr>
-          <w:lang w:val="nl-NL"/>
-        </w:rPr>
-      </w:pPr>
-    </w:p>
-    <w:p>
-      <w:pPr>
-        <w:pStyle w:val="Kop2"/>
-        <w:rPr>
-          <w:sz w:val="28"/>
-          <w:lang w:val="nl-NL"/>
-        </w:rPr>
-      </w:pPr>
-      <w:r>
-        <w:rPr>
-          <w:sz w:val="28"/>
-          <w:lang w:val="nl-NL"/>
-        </w:rPr>
-        <w:t>Henk van der Meijden, Jarno Bachmann</w:t>
-      </w:r>
-      <w:r>
-        <w:rPr>
-          <w:sz w:val="28"/>
-          <w:lang w:val="nl-NL"/>
-        </w:rPr>
-        <w:tab/>
-      </w:r>
-      <w:r>
-        <w:rPr>
-          <w:sz w:val="28"/>
-          <w:lang w:val="nl-NL"/>
-        </w:rPr>
-        <w:tab/>
-      </w:r>
-      <w:r>
-        <w:rPr>
-          <w:sz w:val="28"/>
-          <w:lang w:val="nl-NL"/>
-        </w:rPr>
-        <w:tab/>
-      </w:r>
-      <w:r>
-        <w:rPr>
-          <w:sz w:val="28"/>
-          <w:lang w:val="nl-NL"/>
-        </w:rPr>
-        <w:t xml:space="preserve">           </w:t>
-      </w:r>
-      <w:r>
-        <w:rPr>
-          <w:sz w:val="28"/>
-          <w:lang w:val="nl-NL"/>
-        </w:rPr>
-        <w:t>Datum:19-11-18</w:t>
-      </w:r>
-    </w:p>
     <w:sectPr>
+      <w:footerReference w:type="default" r:id="rId7"/>
       <w:pgSz w:w="11906" w:h="16838"/>
       <w:pgMar w:top="1417" w:right="1417" w:bottom="1417" w:left="1417" w:header="708" w:footer="708" w:gutter="0"/>
       <w:cols w:space="708"/>
@@ -279,6 +351,120 @@
     </w:sectPr>
   </w:body>
 </w:document>
+</file>
+
+<file path=word/endnotes.xml><?xml version="1.0" encoding="utf-8"?>
+<w:endnotes xmlns:wpc="http://schemas.microsoft.com/office/word/2010/wordprocessingCanvas" xmlns:cx="http://schemas.microsoft.com/office/drawing/2014/chartex" xmlns:cx1="http://schemas.microsoft.com/office/drawing/2015/9/8/chartex" xmlns:cx2="http://schemas.microsoft.com/office/drawing/2015/10/21/chartex" xmlns:cx3="http://schemas.microsoft.com/office/drawing/2016/5/9/chartex" xmlns:cx4="http://schemas.microsoft.com/office/drawing/2016/5/10/chartex" xmlns:cx5="http://schemas.microsoft.com/office/drawing/2016/5/11/chartex" xmlns:cx6="http://schemas.microsoft.com/office/drawing/2016/5/12/chartex" xmlns:cx7="http://schemas.microsoft.com/office/drawing/2016/5/13/chartex" xmlns:cx8="http://schemas.microsoft.com/office/drawing/2016/5/14/chartex" xmlns:mc="http://schemas.openxmlformats.org/markup-compatibility/2006" xmlns:aink="http://schemas.microsoft.com/office/drawing/2016/ink" xmlns:am3d="http://schemas.microsoft.com/office/drawing/2017/model3d" xmlns:o="urn:schemas-microsoft-com:office:office" xmlns:r="http://schemas.openxmlformats.org/officeDocument/2006/relationships" xmlns:m="http://schemas.openxmlformats.org/officeDocument/2006/math" xmlns:v="urn:schemas-microsoft-com:vml" xmlns:wp14="http://schemas.microsoft.com/office/word/2010/wordprocessingDrawing" xmlns:wp="http://schemas.openxmlformats.org/drawingml/2006/wordprocessingDrawing" xmlns:w10="urn:schemas-microsoft-com:office:word" xmlns:w="http://schemas.openxmlformats.org/wordprocessingml/2006/main" xmlns:w14="http://schemas.microsoft.com/office/word/2010/wordml" xmlns:w15="http://schemas.microsoft.com/office/word/2012/wordml" xmlns:w16cid="http://schemas.microsoft.com/office/word/2016/wordml/cid" xmlns:w16se="http://schemas.microsoft.com/office/word/2015/wordml/symex" xmlns:wpg="http://schemas.microsoft.com/office/word/2010/wordprocessingGroup" xmlns:wpi="http://schemas.microsoft.com/office/word/2010/wordprocessingInk" xmlns:wne="http://schemas.microsoft.com/office/word/2006/wordml" xmlns:wps="http://schemas.microsoft.com/office/word/2010/wordprocessingShape" mc:Ignorable="w14 w15 w16se w16cid wp14">
+  <w:endnote w:type="separator" w:id="-1">
+    <w:p>
+      <w:pPr>
+        <w:spacing w:after="0" w:line="240" w:lineRule="auto"/>
+      </w:pPr>
+      <w:r>
+        <w:separator/>
+      </w:r>
+    </w:p>
+  </w:endnote>
+  <w:endnote w:type="continuationSeparator" w:id="0">
+    <w:p>
+      <w:pPr>
+        <w:spacing w:after="0" w:line="240" w:lineRule="auto"/>
+      </w:pPr>
+      <w:r>
+        <w:continuationSeparator/>
+      </w:r>
+    </w:p>
+  </w:endnote>
+</w:endnotes>
+</file>
+
+<file path=word/footer1.xml><?xml version="1.0" encoding="utf-8"?>
+<w:ftr xmlns:wpc="http://schemas.microsoft.com/office/word/2010/wordprocessingCanvas" xmlns:cx="http://schemas.microsoft.com/office/drawing/2014/chartex" xmlns:cx1="http://schemas.microsoft.com/office/drawing/2015/9/8/chartex" xmlns:cx2="http://schemas.microsoft.com/office/drawing/2015/10/21/chartex" xmlns:cx3="http://schemas.microsoft.com/office/drawing/2016/5/9/chartex" xmlns:cx4="http://schemas.microsoft.com/office/drawing/2016/5/10/chartex" xmlns:cx5="http://schemas.microsoft.com/office/drawing/2016/5/11/chartex" xmlns:cx6="http://schemas.microsoft.com/office/drawing/2016/5/12/chartex" xmlns:cx7="http://schemas.microsoft.com/office/drawing/2016/5/13/chartex" xmlns:cx8="http://schemas.microsoft.com/office/drawing/2016/5/14/chartex" xmlns:mc="http://schemas.openxmlformats.org/markup-compatibility/2006" xmlns:aink="http://schemas.microsoft.com/office/drawing/2016/ink" xmlns:am3d="http://schemas.microsoft.com/office/drawing/2017/model3d" xmlns:o="urn:schemas-microsoft-com:office:office" xmlns:r="http://schemas.openxmlformats.org/officeDocument/2006/relationships" xmlns:m="http://schemas.openxmlformats.org/officeDocument/2006/math" xmlns:v="urn:schemas-microsoft-com:vml" xmlns:wp14="http://schemas.microsoft.com/office/word/2010/wordprocessingDrawing" xmlns:wp="http://schemas.openxmlformats.org/drawingml/2006/wordprocessingDrawing" xmlns:w10="urn:schemas-microsoft-com:office:word" xmlns:w="http://schemas.openxmlformats.org/wordprocessingml/2006/main" xmlns:w14="http://schemas.microsoft.com/office/word/2010/wordml" xmlns:w15="http://schemas.microsoft.com/office/word/2012/wordml" xmlns:w16cid="http://schemas.microsoft.com/office/word/2016/wordml/cid" xmlns:w16se="http://schemas.microsoft.com/office/word/2015/wordml/symex" xmlns:wpg="http://schemas.microsoft.com/office/word/2010/wordprocessingGroup" xmlns:wpi="http://schemas.microsoft.com/office/word/2010/wordprocessingInk" xmlns:wne="http://schemas.microsoft.com/office/word/2006/wordml" xmlns:wps="http://schemas.microsoft.com/office/word/2010/wordprocessingShape" mc:Ignorable="w14 w15 w16se w16cid wp14">
+  <w:p>
+    <w:pPr>
+      <w:pStyle w:val="Kop2"/>
+      <w:rPr>
+        <w:sz w:val="24"/>
+        <w:lang w:val="nl-NL"/>
+      </w:rPr>
+    </w:pPr>
+    <w:r>
+      <w:rPr>
+        <w:sz w:val="24"/>
+        <w:lang w:val="nl-NL"/>
+      </w:rPr>
+      <w:t>Henk van der Meijden, Jarno Bachmann</w:t>
+    </w:r>
+    <w:r>
+      <w:rPr>
+        <w:sz w:val="24"/>
+        <w:lang w:val="nl-NL"/>
+      </w:rPr>
+      <w:tab/>
+    </w:r>
+    <w:r>
+      <w:rPr>
+        <w:sz w:val="24"/>
+        <w:lang w:val="nl-NL"/>
+      </w:rPr>
+      <w:tab/>
+    </w:r>
+    <w:r>
+      <w:rPr>
+        <w:sz w:val="24"/>
+        <w:lang w:val="nl-NL"/>
+      </w:rPr>
+      <w:t>Versie:1.0</w:t>
+    </w:r>
+    <w:r>
+      <w:rPr>
+        <w:sz w:val="24"/>
+        <w:lang w:val="nl-NL"/>
+      </w:rPr>
+      <w:tab/>
+      <w:t xml:space="preserve">           </w:t>
+    </w:r>
+    <w:r>
+      <w:rPr>
+        <w:sz w:val="24"/>
+        <w:lang w:val="nl-NL"/>
+      </w:rPr>
+      <w:t xml:space="preserve">       </w:t>
+    </w:r>
+    <w:r>
+      <w:rPr>
+        <w:sz w:val="24"/>
+        <w:lang w:val="nl-NL"/>
+      </w:rPr>
+      <w:t>Datum:19-11-18</w:t>
+    </w:r>
+  </w:p>
+</w:ftr>
+</file>
+
+<file path=word/footnotes.xml><?xml version="1.0" encoding="utf-8"?>
+<w:footnotes xmlns:wpc="http://schemas.microsoft.com/office/word/2010/wordprocessingCanvas" xmlns:cx="http://schemas.microsoft.com/office/drawing/2014/chartex" xmlns:cx1="http://schemas.microsoft.com/office/drawing/2015/9/8/chartex" xmlns:cx2="http://schemas.microsoft.com/office/drawing/2015/10/21/chartex" xmlns:cx3="http://schemas.microsoft.com/office/drawing/2016/5/9/chartex" xmlns:cx4="http://schemas.microsoft.com/office/drawing/2016/5/10/chartex" xmlns:cx5="http://schemas.microsoft.com/office/drawing/2016/5/11/chartex" xmlns:cx6="http://schemas.microsoft.com/office/drawing/2016/5/12/chartex" xmlns:cx7="http://schemas.microsoft.com/office/drawing/2016/5/13/chartex" xmlns:cx8="http://schemas.microsoft.com/office/drawing/2016/5/14/chartex" xmlns:mc="http://schemas.openxmlformats.org/markup-compatibility/2006" xmlns:aink="http://schemas.microsoft.com/office/drawing/2016/ink" xmlns:am3d="http://schemas.microsoft.com/office/drawing/2017/model3d" xmlns:o="urn:schemas-microsoft-com:office:office" xmlns:r="http://schemas.openxmlformats.org/officeDocument/2006/relationships" xmlns:m="http://schemas.openxmlformats.org/officeDocument/2006/math" xmlns:v="urn:schemas-microsoft-com:vml" xmlns:wp14="http://schemas.microsoft.com/office/word/2010/wordprocessingDrawing" xmlns:wp="http://schemas.openxmlformats.org/drawingml/2006/wordprocessingDrawing" xmlns:w10="urn:schemas-microsoft-com:office:word" xmlns:w="http://schemas.openxmlformats.org/wordprocessingml/2006/main" xmlns:w14="http://schemas.microsoft.com/office/word/2010/wordml" xmlns:w15="http://schemas.microsoft.com/office/word/2012/wordml" xmlns:w16cid="http://schemas.microsoft.com/office/word/2016/wordml/cid" xmlns:w16se="http://schemas.microsoft.com/office/word/2015/wordml/symex" xmlns:wpg="http://schemas.microsoft.com/office/word/2010/wordprocessingGroup" xmlns:wpi="http://schemas.microsoft.com/office/word/2010/wordprocessingInk" xmlns:wne="http://schemas.microsoft.com/office/word/2006/wordml" xmlns:wps="http://schemas.microsoft.com/office/word/2010/wordprocessingShape" mc:Ignorable="w14 w15 w16se w16cid wp14">
+  <w:footnote w:type="separator" w:id="-1">
+    <w:p>
+      <w:pPr>
+        <w:spacing w:after="0" w:line="240" w:lineRule="auto"/>
+      </w:pPr>
+      <w:r>
+        <w:separator/>
+      </w:r>
+    </w:p>
+  </w:footnote>
+  <w:footnote w:type="continuationSeparator" w:id="0">
+    <w:p>
+      <w:pPr>
+        <w:spacing w:after="0" w:line="240" w:lineRule="auto"/>
+      </w:pPr>
+      <w:r>
+        <w:continuationSeparator/>
+      </w:r>
+    </w:p>
+  </w:footnote>
+</w:footnotes>
 </file>
 
 <file path=word/styles.xml><?xml version="1.0" encoding="utf-8"?>
@@ -679,6 +865,27 @@
     <w:name w:val="Normal"/>
     <w:qFormat/>
   </w:style>
+  <w:style w:type="paragraph" w:styleId="Kop1">
+    <w:name w:val="heading 1"/>
+    <w:basedOn w:val="Standaard"/>
+    <w:next w:val="Standaard"/>
+    <w:link w:val="Kop1Char"/>
+    <w:uiPriority w:val="9"/>
+    <w:qFormat/>
+    <w:rsid w:val="00565BE0"/>
+    <w:pPr>
+      <w:keepNext/>
+      <w:keepLines/>
+      <w:spacing w:before="240" w:after="0"/>
+      <w:outlineLvl w:val="0"/>
+    </w:pPr>
+    <w:rPr>
+      <w:rFonts w:asciiTheme="majorHAnsi" w:eastAsiaTheme="majorEastAsia" w:hAnsiTheme="majorHAnsi" w:cstheme="majorBidi"/>
+      <w:color w:val="2F5496" w:themeColor="accent1" w:themeShade="BF"/>
+      <w:sz w:val="32"/>
+      <w:szCs w:val="32"/>
+    </w:rPr>
+  </w:style>
   <w:style w:type="paragraph" w:styleId="Kop2">
     <w:name w:val="heading 2"/>
     <w:basedOn w:val="Standaard"/>
@@ -774,6 +981,63 @@
       <w:sz w:val="26"/>
       <w:szCs w:val="26"/>
     </w:rPr>
+  </w:style>
+  <w:style w:type="character" w:customStyle="1" w:styleId="Kop1Char">
+    <w:name w:val="Kop 1 Char"/>
+    <w:basedOn w:val="Standaardalinea-lettertype"/>
+    <w:link w:val="Kop1"/>
+    <w:uiPriority w:val="9"/>
+    <w:rsid w:val="00565BE0"/>
+    <w:rPr>
+      <w:rFonts w:asciiTheme="majorHAnsi" w:eastAsiaTheme="majorEastAsia" w:hAnsiTheme="majorHAnsi" w:cstheme="majorBidi"/>
+      <w:color w:val="2F5496" w:themeColor="accent1" w:themeShade="BF"/>
+      <w:sz w:val="32"/>
+      <w:szCs w:val="32"/>
+    </w:rPr>
+  </w:style>
+  <w:style w:type="paragraph" w:styleId="Koptekst">
+    <w:name w:val="header"/>
+    <w:basedOn w:val="Standaard"/>
+    <w:link w:val="KoptekstChar"/>
+    <w:uiPriority w:val="99"/>
+    <w:unhideWhenUsed/>
+    <w:rsid w:val="00565BE0"/>
+    <w:pPr>
+      <w:tabs>
+        <w:tab w:val="center" w:pos="4536"/>
+        <w:tab w:val="right" w:pos="9072"/>
+      </w:tabs>
+      <w:spacing w:after="0" w:line="240" w:lineRule="auto"/>
+    </w:pPr>
+  </w:style>
+  <w:style w:type="character" w:customStyle="1" w:styleId="KoptekstChar">
+    <w:name w:val="Koptekst Char"/>
+    <w:basedOn w:val="Standaardalinea-lettertype"/>
+    <w:link w:val="Koptekst"/>
+    <w:uiPriority w:val="99"/>
+    <w:rsid w:val="00565BE0"/>
+  </w:style>
+  <w:style w:type="paragraph" w:styleId="Voettekst">
+    <w:name w:val="footer"/>
+    <w:basedOn w:val="Standaard"/>
+    <w:link w:val="VoettekstChar"/>
+    <w:uiPriority w:val="99"/>
+    <w:unhideWhenUsed/>
+    <w:rsid w:val="00565BE0"/>
+    <w:pPr>
+      <w:tabs>
+        <w:tab w:val="center" w:pos="4536"/>
+        <w:tab w:val="right" w:pos="9072"/>
+      </w:tabs>
+      <w:spacing w:after="0" w:line="240" w:lineRule="auto"/>
+    </w:pPr>
+  </w:style>
+  <w:style w:type="character" w:customStyle="1" w:styleId="VoettekstChar">
+    <w:name w:val="Voettekst Char"/>
+    <w:basedOn w:val="Standaardalinea-lettertype"/>
+    <w:link w:val="Voettekst"/>
+    <w:uiPriority w:val="99"/>
+    <w:rsid w:val="00565BE0"/>
   </w:style>
 </w:styles>
 </file>

</xml_diff>